<commit_message>
Add Nagumo Y et al, Cell Rep, in press
</commit_message>
<xml_diff>
--- a/CV.docx
+++ b/CV.docx
@@ -7380,6 +7380,166 @@
                 <w:szCs w:val="21"/>
               </w:rPr>
               <w:t>December 27th, 2019.</w:t>
+            </w:r>
+          </w:p>
+        </w:tc>
+      </w:tr>
+      <w:tr>
+        <w:tc>
+          <w:tcPr>
+            <w:tcW w:w="10029" w:type="dxa"/>
+          </w:tcPr>
+          <w:p>
+            <w:pPr>
+              <w:pStyle w:val="a8"/>
+              <w:numPr>
+                <w:ilvl w:val="0"/>
+                <w:numId w:val="2"/>
+              </w:numPr>
+              <w:spacing w:afterLines="50" w:after="180"/>
+              <w:ind w:leftChars="0"/>
+              <w:jc w:val="left"/>
+              <w:rPr>
+                <w:rFonts w:ascii="Times New Roman" w:eastAsia="MS Min" w:hAnsi="Times New Roman" w:cs="Times New Roman"/>
+                <w:kern w:val="0"/>
+                <w:sz w:val="24"/>
+                <w:szCs w:val="21"/>
+                <w:lang w:eastAsia="en-GB"/>
+              </w:rPr>
+            </w:pPr>
+            <w:r>
+              <w:rPr>
+                <w:rFonts w:ascii="Times New Roman" w:eastAsia="MS Min" w:hAnsi="Times New Roman" w:cs="Times New Roman"/>
+                <w:kern w:val="0"/>
+                <w:sz w:val="24"/>
+                <w:szCs w:val="21"/>
+                <w:lang w:eastAsia="en-GB"/>
+              </w:rPr>
+              <w:t xml:space="preserve">Nagumo Y, </w:t>
+            </w:r>
+            <w:proofErr w:type="spellStart"/>
+            <w:r>
+              <w:rPr>
+                <w:rFonts w:ascii="Times New Roman" w:eastAsia="MS Min" w:hAnsi="Times New Roman" w:cs="Times New Roman"/>
+                <w:kern w:val="0"/>
+                <w:sz w:val="24"/>
+                <w:szCs w:val="21"/>
+                <w:lang w:eastAsia="en-GB"/>
+              </w:rPr>
+              <w:t>Ueta</w:t>
+            </w:r>
+            <w:proofErr w:type="spellEnd"/>
+            <w:r>
+              <w:rPr>
+                <w:rFonts w:ascii="Times New Roman" w:eastAsia="MS Min" w:hAnsi="Times New Roman" w:cs="Times New Roman"/>
+                <w:kern w:val="0"/>
+                <w:sz w:val="24"/>
+                <w:szCs w:val="21"/>
+                <w:lang w:eastAsia="en-GB"/>
+              </w:rPr>
+              <w:t xml:space="preserve"> Y, Nakayama H, Osaki H, </w:t>
+            </w:r>
+            <w:r>
+              <w:rPr>
+                <w:rFonts w:ascii="Times New Roman" w:eastAsia="MS Min" w:hAnsi="Times New Roman" w:cs="Times New Roman"/>
+                <w:b/>
+                <w:bCs/>
+                <w:kern w:val="0"/>
+                <w:sz w:val="24"/>
+                <w:szCs w:val="21"/>
+                <w:u w:val="single"/>
+                <w:lang w:eastAsia="en-GB"/>
+              </w:rPr>
+              <w:t>Takeuchi Y</w:t>
+            </w:r>
+            <w:r>
+              <w:rPr>
+                <w:rFonts w:ascii="Times New Roman" w:eastAsia="MS Min" w:hAnsi="Times New Roman" w:cs="Times New Roman"/>
+                <w:kern w:val="0"/>
+                <w:sz w:val="24"/>
+                <w:szCs w:val="21"/>
+                <w:lang w:eastAsia="en-GB"/>
+              </w:rPr>
+              <w:t xml:space="preserve">, </w:t>
+            </w:r>
+            <w:proofErr w:type="spellStart"/>
+            <w:r>
+              <w:rPr>
+                <w:rFonts w:ascii="Times New Roman" w:eastAsia="MS Min" w:hAnsi="Times New Roman" w:cs="Times New Roman"/>
+                <w:kern w:val="0"/>
+                <w:sz w:val="24"/>
+                <w:szCs w:val="21"/>
+                <w:lang w:eastAsia="en-GB"/>
+              </w:rPr>
+              <w:t>Uesaka</w:t>
+            </w:r>
+            <w:proofErr w:type="spellEnd"/>
+            <w:r>
+              <w:rPr>
+                <w:rFonts w:ascii="Times New Roman" w:eastAsia="MS Min" w:hAnsi="Times New Roman" w:cs="Times New Roman"/>
+                <w:kern w:val="0"/>
+                <w:sz w:val="24"/>
+                <w:szCs w:val="21"/>
+                <w:lang w:eastAsia="en-GB"/>
+              </w:rPr>
+              <w:t xml:space="preserve"> N, Kano M, Miyata M</w:t>
+            </w:r>
+            <w:r>
+              <w:rPr>
+                <w:rFonts w:ascii="Times New Roman" w:eastAsia="MS Min" w:hAnsi="Times New Roman" w:cs="Times New Roman"/>
+                <w:kern w:val="0"/>
+                <w:sz w:val="24"/>
+                <w:szCs w:val="21"/>
+                <w:lang w:eastAsia="en-GB"/>
+              </w:rPr>
+              <w:t>.</w:t>
+            </w:r>
+            <w:r>
+              <w:t xml:space="preserve"> </w:t>
+            </w:r>
+            <w:r>
+              <w:rPr>
+                <w:rFonts w:ascii="Times New Roman" w:eastAsia="MS Min" w:hAnsi="Times New Roman" w:cs="Times New Roman"/>
+                <w:kern w:val="0"/>
+                <w:sz w:val="24"/>
+                <w:szCs w:val="21"/>
+                <w:lang w:eastAsia="en-GB"/>
+              </w:rPr>
+              <w:t>Tonic GABAergic inhibition is essential for nerve injury-induced afferent remodeling in the somatosensory thalamus and associated ectopic sensations</w:t>
+            </w:r>
+            <w:r>
+              <w:rPr>
+                <w:rFonts w:ascii="Times New Roman" w:eastAsia="MS Min" w:hAnsi="Times New Roman" w:cs="Times New Roman"/>
+                <w:kern w:val="0"/>
+                <w:sz w:val="24"/>
+                <w:szCs w:val="21"/>
+                <w:lang w:eastAsia="en-GB"/>
+              </w:rPr>
+              <w:t xml:space="preserve">. </w:t>
+            </w:r>
+            <w:r>
+              <w:rPr>
+                <w:rFonts w:ascii="Times New Roman" w:eastAsia="MS Min" w:hAnsi="Times New Roman" w:cs="Times New Roman"/>
+                <w:b/>
+                <w:bCs/>
+                <w:i/>
+                <w:iCs/>
+                <w:kern w:val="0"/>
+                <w:sz w:val="24"/>
+                <w:szCs w:val="21"/>
+                <w:lang w:eastAsia="en-GB"/>
+              </w:rPr>
+              <w:t>Cell Rep</w:t>
+            </w:r>
+            <w:r>
+              <w:rPr>
+                <w:rFonts w:ascii="Times New Roman" w:eastAsia="MS Min" w:hAnsi="Times New Roman" w:cs="Times New Roman"/>
+                <w:kern w:val="0"/>
+                <w:sz w:val="24"/>
+                <w:szCs w:val="21"/>
+                <w:lang w:eastAsia="en-GB"/>
+              </w:rPr>
+              <w:t xml:space="preserve">: in press </w:t>
             </w:r>
           </w:p>
         </w:tc>
@@ -8117,7 +8277,17 @@
                 <w:sz w:val="24"/>
                 <w:szCs w:val="24"/>
               </w:rPr>
-              <w:t xml:space="preserve">body map. </w:t>
+              <w:t xml:space="preserve">body </w:t>
+            </w:r>
+            <w:r>
+              <w:rPr>
+                <w:rFonts w:ascii="Times New Roman" w:hAnsi="Times New Roman" w:cs="Times New Roman" w:hint="eastAsia"/>
+                <w:kern w:val="0"/>
+                <w:sz w:val="24"/>
+                <w:szCs w:val="24"/>
+              </w:rPr>
+              <w:lastRenderedPageBreak/>
+              <w:t xml:space="preserve">map. </w:t>
             </w:r>
             <w:r>
               <w:rPr>
@@ -8274,6 +8444,7 @@
                 <w:szCs w:val="24"/>
                 <w:u w:val="single"/>
               </w:rPr>
+              <w:lastRenderedPageBreak/>
               <w:t>Ta</w:t>
             </w:r>
             <w:r>
@@ -8358,7 +8529,6 @@
                 <w:sz w:val="24"/>
                 <w:szCs w:val="24"/>
               </w:rPr>
-              <w:lastRenderedPageBreak/>
               <w:t>121</w:t>
             </w:r>
             <w:r>
@@ -8587,7 +8757,6 @@
         <w:pStyle w:val="3"/>
       </w:pPr>
       <w:r>
-        <w:lastRenderedPageBreak/>
         <w:t>Preprints</w:t>
       </w:r>
     </w:p>
@@ -9939,7 +10108,17 @@
                 <w:sz w:val="24"/>
                 <w:szCs w:val="24"/>
               </w:rPr>
-              <w:t>Role of nicotinic acetylcholine receptors on synaptic transmission in the ventrobasal thalamic complex.</w:t>
+              <w:t xml:space="preserve">Role of nicotinic acetylcholine </w:t>
+            </w:r>
+            <w:r>
+              <w:rPr>
+                <w:rFonts w:ascii="Times New Roman" w:hAnsi="Times New Roman" w:cs="Times New Roman"/>
+                <w:kern w:val="0"/>
+                <w:sz w:val="24"/>
+                <w:szCs w:val="24"/>
+              </w:rPr>
+              <w:lastRenderedPageBreak/>
+              <w:t>receptors on synaptic transmission in the ventrobasal thalamic complex.</w:t>
             </w:r>
             <w:r>
               <w:rPr>
@@ -12376,7 +12555,17 @@
                 <w:sz w:val="24"/>
                 <w:szCs w:val="24"/>
               </w:rPr>
-              <w:t>he 9th FAOPS Congress</w:t>
+              <w:t xml:space="preserve">he 9th FAOPS </w:t>
+            </w:r>
+            <w:r>
+              <w:rPr>
+                <w:rFonts w:ascii="Times New Roman" w:hAnsi="Times New Roman" w:cs="Times New Roman"/>
+                <w:kern w:val="0"/>
+                <w:sz w:val="24"/>
+                <w:szCs w:val="24"/>
+              </w:rPr>
+              <w:lastRenderedPageBreak/>
+              <w:t>Congress</w:t>
             </w:r>
             <w:r>
               <w:rPr>
@@ -12509,6 +12698,7 @@
                 <w:rFonts w:ascii="Times New Roman" w:hAnsi="Times New Roman"/>
                 <w:sz w:val="24"/>
               </w:rPr>
+              <w:lastRenderedPageBreak/>
               <w:t>Nagy</w:t>
             </w:r>
             <w:r>
@@ -12563,15 +12753,7 @@
                 <w:rFonts w:ascii="Times New Roman" w:hAnsi="Times New Roman"/>
                 <w:sz w:val="24"/>
               </w:rPr>
-              <w:t xml:space="preserve">. IBRO Workshop 2020. Szeged, Hungary. Jan 29, 30, 2020 </w:t>
-            </w:r>
-            <w:r>
-              <w:rPr>
-                <w:rFonts w:ascii="Times New Roman" w:hAnsi="Times New Roman"/>
-                <w:sz w:val="24"/>
-              </w:rPr>
-              <w:lastRenderedPageBreak/>
-              <w:t xml:space="preserve">(#84) </w:t>
+              <w:t xml:space="preserve">. IBRO Workshop 2020. Szeged, Hungary. Jan 29, 30, 2020 (#84) </w:t>
             </w:r>
             <w:r>
               <w:rPr>
@@ -12608,7 +12790,6 @@
                 <w:rFonts w:ascii="Times New Roman" w:hAnsi="Times New Roman"/>
                 <w:sz w:val="24"/>
               </w:rPr>
-              <w:lastRenderedPageBreak/>
               <w:t>Pedraza</w:t>
             </w:r>
             <w:r>
@@ -14229,6 +14410,7 @@
                 <w:szCs w:val="24"/>
                 <w:u w:val="single"/>
               </w:rPr>
+              <w:lastRenderedPageBreak/>
               <w:t>Takeuchi Y</w:t>
             </w:r>
             <w:r>
@@ -14437,7 +14619,6 @@
                 <w:sz w:val="24"/>
                 <w:szCs w:val="24"/>
               </w:rPr>
-              <w:lastRenderedPageBreak/>
               <w:t xml:space="preserve">Nagumo Y., </w:t>
             </w:r>
             <w:r>
@@ -16288,6 +16469,7 @@
                 <w:sz w:val="24"/>
                 <w:szCs w:val="24"/>
               </w:rPr>
+              <w:lastRenderedPageBreak/>
               <w:t>Kyoto, Japan</w:t>
             </w:r>
             <w:r>
@@ -16408,6 +16590,7 @@
                 <w:szCs w:val="24"/>
                 <w:u w:val="single"/>
               </w:rPr>
+              <w:lastRenderedPageBreak/>
               <w:t>Takeuchi Y.</w:t>
             </w:r>
             <w:r>
@@ -16481,17 +16664,7 @@
                 <w:sz w:val="24"/>
                 <w:szCs w:val="24"/>
               </w:rPr>
-              <w:t xml:space="preserve"> Annual </w:t>
-            </w:r>
-            <w:r>
-              <w:rPr>
-                <w:rFonts w:ascii="Times New Roman" w:hAnsi="Times New Roman" w:cs="Times New Roman" w:hint="eastAsia"/>
-                <w:kern w:val="0"/>
-                <w:sz w:val="24"/>
-                <w:szCs w:val="24"/>
-              </w:rPr>
-              <w:lastRenderedPageBreak/>
-              <w:t>Meeting of the Physiological Society of Japan</w:t>
+              <w:t xml:space="preserve"> Annual Meeting of the Physiological Society of Japan</w:t>
             </w:r>
             <w:r>
               <w:rPr>
@@ -16627,7 +16800,6 @@
                 <w:sz w:val="24"/>
                 <w:u w:val="single"/>
               </w:rPr>
-              <w:lastRenderedPageBreak/>
               <w:t>Takeuchi Y.</w:t>
             </w:r>
             <w:r>
@@ -18531,6 +18703,7 @@
                 <w:szCs w:val="24"/>
                 <w:u w:val="single"/>
               </w:rPr>
+              <w:lastRenderedPageBreak/>
               <w:t>Takeuchi Y.</w:t>
             </w:r>
             <w:r>
@@ -18670,17 +18843,7 @@
                 <w:sz w:val="24"/>
                 <w:szCs w:val="24"/>
               </w:rPr>
-              <w:t xml:space="preserve"> (Abstract </w:t>
-            </w:r>
-            <w:r>
-              <w:rPr>
-                <w:rFonts w:ascii="Times New Roman" w:hAnsi="Times New Roman" w:cs="Times New Roman"/>
-                <w:kern w:val="0"/>
-                <w:sz w:val="24"/>
-                <w:szCs w:val="24"/>
-              </w:rPr>
-              <w:lastRenderedPageBreak/>
-              <w:t xml:space="preserve">#3) </w:t>
+              <w:t xml:space="preserve"> (Abstract #3) </w:t>
             </w:r>
             <w:r>
               <w:rPr>
@@ -18727,7 +18890,6 @@
                 <w:szCs w:val="24"/>
                 <w:u w:val="single"/>
               </w:rPr>
-              <w:lastRenderedPageBreak/>
               <w:t>Takeuchi Y.</w:t>
             </w:r>
             <w:r>
@@ -20136,6 +20298,7 @@
                 <w:szCs w:val="24"/>
                 <w:u w:val="single"/>
               </w:rPr>
+              <w:lastRenderedPageBreak/>
               <w:t>Takeuchi Y.</w:t>
             </w:r>
             <w:r>
@@ -20329,7 +20492,6 @@
                 <w:sz w:val="24"/>
                 <w:szCs w:val="24"/>
               </w:rPr>
-              <w:lastRenderedPageBreak/>
               <w:t>https://doi.org/10.6084/m9.figshare.5466355</w:t>
             </w:r>
           </w:p>
@@ -20368,7 +20530,6 @@
                 <w:szCs w:val="24"/>
                 <w:u w:val="single"/>
               </w:rPr>
-              <w:lastRenderedPageBreak/>
               <w:t>Takeuchi Y.</w:t>
             </w:r>
             <w:r>
@@ -22520,6 +22681,7 @@
                 <w:szCs w:val="24"/>
                 <w:u w:val="single"/>
               </w:rPr>
+              <w:lastRenderedPageBreak/>
               <w:t>Takeuchi Y.</w:t>
             </w:r>
             <w:r>
@@ -22587,7 +22749,6 @@
                 <w:szCs w:val="24"/>
                 <w:u w:val="single"/>
               </w:rPr>
-              <w:lastRenderedPageBreak/>
               <w:t>Takeuchi Y.</w:t>
             </w:r>
             <w:r>
@@ -24069,7 +24230,16 @@
                 <w:sz w:val="24"/>
                 <w:szCs w:val="24"/>
               </w:rPr>
-              <w:t>Total cost: US $7,000</w:t>
+              <w:t xml:space="preserve">Total cost: </w:t>
+            </w:r>
+            <w:r>
+              <w:rPr>
+                <w:rFonts w:ascii="Times New Roman" w:hAnsi="Times New Roman" w:cs="Times New Roman" w:hint="eastAsia"/>
+                <w:sz w:val="24"/>
+                <w:szCs w:val="24"/>
+              </w:rPr>
+              <w:lastRenderedPageBreak/>
+              <w:t>US $7,000</w:t>
             </w:r>
           </w:p>
         </w:tc>
@@ -24116,6 +24286,7 @@
                 <w:sz w:val="24"/>
                 <w:szCs w:val="24"/>
               </w:rPr>
+              <w:lastRenderedPageBreak/>
               <w:t xml:space="preserve">Generation of Cre mouse which codes facial somatosensory map in the trigeminal nucleus. </w:t>
             </w:r>
             <w:r>
@@ -24148,16 +24319,7 @@
                 <w:sz w:val="24"/>
                 <w:szCs w:val="24"/>
               </w:rPr>
-              <w:t xml:space="preserve">, </w:t>
-            </w:r>
-            <w:r>
-              <w:rPr>
-                <w:rFonts w:ascii="Times New Roman" w:hAnsi="Times New Roman" w:cs="Times New Roman"/>
-                <w:sz w:val="24"/>
-                <w:szCs w:val="24"/>
-              </w:rPr>
-              <w:lastRenderedPageBreak/>
-              <w:t xml:space="preserve">Period: </w:t>
+              <w:t xml:space="preserve">, Period: </w:t>
             </w:r>
             <w:r>
               <w:rPr>
@@ -24246,7 +24408,6 @@
                 <w:sz w:val="24"/>
                 <w:szCs w:val="24"/>
               </w:rPr>
-              <w:lastRenderedPageBreak/>
               <w:t xml:space="preserve">Molecular mechanisms underlying development and maintenance of </w:t>
             </w:r>
             <w:r>
@@ -25377,6 +25538,7 @@
                 <w:rFonts w:ascii="Times New Roman" w:hAnsi="Times New Roman" w:hint="eastAsia"/>
                 <w:sz w:val="24"/>
               </w:rPr>
+              <w:lastRenderedPageBreak/>
               <w:t>2018</w:t>
             </w:r>
           </w:p>
@@ -25443,7 +25605,6 @@
                 <w:rFonts w:ascii="Times New Roman" w:hAnsi="Times New Roman"/>
                 <w:sz w:val="24"/>
               </w:rPr>
-              <w:lastRenderedPageBreak/>
               <w:t>2018</w:t>
             </w:r>
           </w:p>
@@ -26778,7 +26939,17 @@
                 <w:sz w:val="24"/>
                 <w:szCs w:val="24"/>
               </w:rPr>
-              <w:t>FELASA Accredited Education and Training Course, “Animal experiments theory and practice – level C (Ref No.:035/2014)”, Szeged, Hungary, 80 h lectures and practices</w:t>
+              <w:t xml:space="preserve">FELASA Accredited Education and Training Course, “Animal experiments theory </w:t>
+            </w:r>
+            <w:r>
+              <w:rPr>
+                <w:rFonts w:ascii="Times New Roman" w:hAnsi="Times New Roman" w:cs="Times New Roman"/>
+                <w:kern w:val="0"/>
+                <w:sz w:val="24"/>
+                <w:szCs w:val="24"/>
+              </w:rPr>
+              <w:lastRenderedPageBreak/>
+              <w:t>and practice – level C (Ref No.:035/2014)”, Szeged, Hungary, 80 h lectures and practices</w:t>
             </w:r>
           </w:p>
         </w:tc>
@@ -33269,6 +33440,7 @@
         <w:docPartUnique/>
       </w:docPartObj>
     </w:sdtPr>
+    <w:sdtEndPr/>
     <w:sdtContent>
       <w:sdt>
         <w:sdtPr>
@@ -33278,6 +33450,7 @@
             <w:docPartUnique/>
           </w:docPartObj>
         </w:sdtPr>
+        <w:sdtEndPr/>
         <w:sdtContent>
           <w:p>
             <w:pPr>
@@ -33430,7 +33603,15 @@
   <w:p>
     <w:pPr>
       <w:pStyle w:val="a5"/>
+      <w:tabs>
+        <w:tab w:val="clear" w:pos="4252"/>
+        <w:tab w:val="clear" w:pos="8504"/>
+        <w:tab w:val="left" w:pos="1815"/>
+      </w:tabs>
     </w:pPr>
+    <w:r>
+      <w:tab/>
+    </w:r>
   </w:p>
 </w:ftr>
 </file>
@@ -33476,7 +33657,15 @@
         <w:sz w:val="24"/>
         <w:szCs w:val="28"/>
       </w:rPr>
-      <w:t>Curriculum Vitae</w:t>
+      <w:t>C</w:t>
+    </w:r>
+    <w:r>
+      <w:rPr>
+        <w:rFonts w:ascii="Times New Roman" w:hAnsi="Times New Roman" w:cs="Times New Roman"/>
+        <w:sz w:val="24"/>
+        <w:szCs w:val="28"/>
+      </w:rPr>
+      <w:t>urriculum Vitae</w:t>
     </w:r>
     <w:r>
       <w:rPr>
@@ -33500,7 +33689,24 @@
         <w:sz w:val="24"/>
         <w:szCs w:val="28"/>
       </w:rPr>
-      <w:t>29 May</w:t>
+      <w:t>3</w:t>
+    </w:r>
+    <w:r>
+      <w:rPr>
+        <w:rFonts w:ascii="Times New Roman" w:hAnsi="Times New Roman" w:cs="Times New Roman"/>
+        <w:sz w:val="24"/>
+        <w:szCs w:val="28"/>
+        <w:vertAlign w:val="superscript"/>
+      </w:rPr>
+      <w:t>rd</w:t>
+    </w:r>
+    <w:r>
+      <w:rPr>
+        <w:rFonts w:ascii="Times New Roman" w:hAnsi="Times New Roman" w:cs="Times New Roman"/>
+        <w:sz w:val="24"/>
+        <w:szCs w:val="28"/>
+      </w:rPr>
+      <w:t xml:space="preserve"> June</w:t>
     </w:r>
     <w:r>
       <w:rPr>
@@ -35788,7 +35994,7 @@
 </file>
 
 <file path=customXml/itemProps1.xml><?xml version="1.0" encoding="utf-8"?>
-<ds:datastoreItem xmlns:ds="http://schemas.openxmlformats.org/officeDocument/2006/customXml" ds:itemID="{E8525B25-ED9B-4C5F-9C40-B71E8EF7FD98}">
+<ds:datastoreItem xmlns:ds="http://schemas.openxmlformats.org/officeDocument/2006/customXml" ds:itemID="{D099CE3D-D685-47F2-8865-5FA74C2F34B5}">
   <ds:schemaRefs>
     <ds:schemaRef ds:uri="http://schemas.openxmlformats.org/officeDocument/2006/bibliography"/>
   </ds:schemaRefs>

</xml_diff>